<commit_message>
finished the lectures and quiz of week 2
</commit_message>
<xml_diff>
--- a/Course 2 - Improving Deep Neural Networks/Week 2/Week 2 - Notes.docx
+++ b/Course 2 - Improving Deep Neural Networks/Week 2/Week 2 - Notes.docx
@@ -145,6 +145,7 @@
       </w:pPr>
       <w:r>
         <w:rPr>
+          <w:noProof/>
           <w:sz w:val="24"/>
           <w:szCs w:val="24"/>
         </w:rPr>
@@ -298,7 +299,23 @@
           <w:sz w:val="24"/>
           <w:szCs w:val="24"/>
         </w:rPr>
-        <w:t>Stochastic gradient descent: (mini-batch size = 1) -&gt; you loose the vectorization speed, for many iterations it can go towards wrong directions and it wanders around the local optim</w:t>
+        <w:t xml:space="preserve">Stochastic gradient descent: (mini-batch size = 1) -&gt; you </w:t>
+      </w:r>
+      <w:proofErr w:type="spellStart"/>
+      <w:r>
+        <w:rPr>
+          <w:sz w:val="24"/>
+          <w:szCs w:val="24"/>
+        </w:rPr>
+        <w:t>loose</w:t>
+      </w:r>
+      <w:proofErr w:type="spellEnd"/>
+      <w:r>
+        <w:rPr>
+          <w:sz w:val="24"/>
+          <w:szCs w:val="24"/>
+        </w:rPr>
+        <w:t xml:space="preserve"> the vectorization speed, for many iterations it can go towards wrong directions and it wanders around the local optim</w:t>
       </w:r>
       <w:r>
         <w:rPr>
@@ -409,6 +426,7 @@
       </w:pPr>
       <w:r>
         <w:rPr>
+          <w:noProof/>
           <w:sz w:val="24"/>
           <w:szCs w:val="24"/>
         </w:rPr>
@@ -521,6 +539,1618 @@
         </w:rPr>
         <w:t xml:space="preserve"> 50 days; beta 0.5 -&gt; ~ 0.5 days</w:t>
       </w:r>
+    </w:p>
+    <w:p>
+      <w:pPr>
+        <w:rPr>
+          <w:sz w:val="24"/>
+          <w:szCs w:val="24"/>
+        </w:rPr>
+      </w:pPr>
+    </w:p>
+    <w:p>
+      <w:pPr>
+        <w:rPr>
+          <w:b/>
+          <w:bCs/>
+          <w:sz w:val="24"/>
+          <w:szCs w:val="24"/>
+        </w:rPr>
+      </w:pPr>
+      <w:r>
+        <w:rPr>
+          <w:b/>
+          <w:bCs/>
+          <w:sz w:val="24"/>
+          <w:szCs w:val="24"/>
+        </w:rPr>
+        <w:t>Understanding Exponentially Weighted Averages</w:t>
+      </w:r>
+    </w:p>
+    <w:p>
+      <w:pPr>
+        <w:rPr>
+          <w:sz w:val="24"/>
+          <w:szCs w:val="24"/>
+        </w:rPr>
+      </w:pPr>
+      <w:r>
+        <w:rPr>
+          <w:sz w:val="24"/>
+          <w:szCs w:val="24"/>
+        </w:rPr>
+        <w:t>You can think of this algorithm as you multiply the values with an exponential function, so that older values matter less</w:t>
+      </w:r>
+    </w:p>
+    <w:p>
+      <w:pPr>
+        <w:rPr>
+          <w:sz w:val="24"/>
+          <w:szCs w:val="24"/>
+        </w:rPr>
+      </w:pPr>
+      <w:r>
+        <w:rPr>
+          <w:noProof/>
+          <w:sz w:val="24"/>
+          <w:szCs w:val="24"/>
+        </w:rPr>
+        <w:drawing>
+          <wp:inline distT="0" distB="0" distL="0" distR="0" wp14:anchorId="042F9B43" wp14:editId="53EC1B03">
+            <wp:extent cx="5181600" cy="912316"/>
+            <wp:effectExtent l="0" t="0" r="0" b="2540"/>
+            <wp:docPr id="2" name="Picture 2" descr="A picture containing handwriting, text, font, line&#10;&#10;Description automatically generated"/>
+            <wp:cNvGraphicFramePr>
+              <a:graphicFrameLocks xmlns:a="http://schemas.openxmlformats.org/drawingml/2006/main" noChangeAspect="1"/>
+            </wp:cNvGraphicFramePr>
+            <a:graphic xmlns:a="http://schemas.openxmlformats.org/drawingml/2006/main">
+              <a:graphicData uri="http://schemas.openxmlformats.org/drawingml/2006/picture">
+                <pic:pic xmlns:pic="http://schemas.openxmlformats.org/drawingml/2006/picture">
+                  <pic:nvPicPr>
+                    <pic:cNvPr id="2" name="Picture 2" descr="A picture containing handwriting, text, font, line&#10;&#10;Description automatically generated"/>
+                    <pic:cNvPicPr/>
+                  </pic:nvPicPr>
+                  <pic:blipFill>
+                    <a:blip r:embed="rId7"/>
+                    <a:stretch>
+                      <a:fillRect/>
+                    </a:stretch>
+                  </pic:blipFill>
+                  <pic:spPr>
+                    <a:xfrm>
+                      <a:off x="0" y="0"/>
+                      <a:ext cx="5209666" cy="917257"/>
+                    </a:xfrm>
+                    <a:prstGeom prst="rect">
+                      <a:avLst/>
+                    </a:prstGeom>
+                  </pic:spPr>
+                </pic:pic>
+              </a:graphicData>
+            </a:graphic>
+          </wp:inline>
+        </w:drawing>
+      </w:r>
+      <w:r>
+        <w:rPr>
+          <w:noProof/>
+          <w:sz w:val="24"/>
+          <w:szCs w:val="24"/>
+        </w:rPr>
+        <w:drawing>
+          <wp:inline distT="0" distB="0" distL="0" distR="0" wp14:anchorId="570049CC" wp14:editId="363AE3BA">
+            <wp:extent cx="1762760" cy="1741725"/>
+            <wp:effectExtent l="0" t="0" r="8890" b="0"/>
+            <wp:docPr id="3" name="Picture 3" descr="A picture containing handwriting, line, font, diagram&#10;&#10;Description automatically generated"/>
+            <wp:cNvGraphicFramePr>
+              <a:graphicFrameLocks xmlns:a="http://schemas.openxmlformats.org/drawingml/2006/main" noChangeAspect="1"/>
+            </wp:cNvGraphicFramePr>
+            <a:graphic xmlns:a="http://schemas.openxmlformats.org/drawingml/2006/main">
+              <a:graphicData uri="http://schemas.openxmlformats.org/drawingml/2006/picture">
+                <pic:pic xmlns:pic="http://schemas.openxmlformats.org/drawingml/2006/picture">
+                  <pic:nvPicPr>
+                    <pic:cNvPr id="3" name="Picture 3" descr="A picture containing handwriting, line, font, diagram&#10;&#10;Description automatically generated"/>
+                    <pic:cNvPicPr/>
+                  </pic:nvPicPr>
+                  <pic:blipFill>
+                    <a:blip r:embed="rId8"/>
+                    <a:stretch>
+                      <a:fillRect/>
+                    </a:stretch>
+                  </pic:blipFill>
+                  <pic:spPr>
+                    <a:xfrm>
+                      <a:off x="0" y="0"/>
+                      <a:ext cx="1767841" cy="1746746"/>
+                    </a:xfrm>
+                    <a:prstGeom prst="rect">
+                      <a:avLst/>
+                    </a:prstGeom>
+                  </pic:spPr>
+                </pic:pic>
+              </a:graphicData>
+            </a:graphic>
+          </wp:inline>
+        </w:drawing>
+      </w:r>
+    </w:p>
+    <w:p>
+      <w:pPr>
+        <w:rPr>
+          <w:sz w:val="24"/>
+          <w:szCs w:val="24"/>
+        </w:rPr>
+      </w:pPr>
+      <w:r>
+        <w:rPr>
+          <w:sz w:val="24"/>
+          <w:szCs w:val="24"/>
+        </w:rPr>
+        <w:t xml:space="preserve">This moving average can be considered to take into account the last k values, where </w:t>
+      </w:r>
+      <w:proofErr w:type="spellStart"/>
+      <w:r>
+        <w:rPr>
+          <w:sz w:val="24"/>
+          <w:szCs w:val="24"/>
+        </w:rPr>
+        <w:t>Beta^k</w:t>
+      </w:r>
+      <w:proofErr w:type="spellEnd"/>
+      <w:r>
+        <w:rPr>
+          <w:sz w:val="24"/>
+          <w:szCs w:val="24"/>
+        </w:rPr>
+        <w:t xml:space="preserve"> ~ 1 / e ~ 0.35 (the exponential function)</w:t>
+      </w:r>
+    </w:p>
+    <w:p>
+      <w:pPr>
+        <w:rPr>
+          <w:sz w:val="24"/>
+          <w:szCs w:val="24"/>
+        </w:rPr>
+      </w:pPr>
+      <w:r>
+        <w:rPr>
+          <w:sz w:val="24"/>
+          <w:szCs w:val="24"/>
+        </w:rPr>
+        <w:t xml:space="preserve"> </w:t>
+      </w:r>
+      <w:r>
+        <w:rPr>
+          <w:noProof/>
+          <w:sz w:val="24"/>
+          <w:szCs w:val="24"/>
+        </w:rPr>
+        <w:drawing>
+          <wp:inline distT="0" distB="0" distL="0" distR="0" wp14:anchorId="0724E667" wp14:editId="4290B5AA">
+            <wp:extent cx="2169160" cy="1241937"/>
+            <wp:effectExtent l="0" t="0" r="2540" b="0"/>
+            <wp:docPr id="4" name="Picture 4" descr="A close-up of a white board&#10;&#10;Description automatically generated with low confidence"/>
+            <wp:cNvGraphicFramePr>
+              <a:graphicFrameLocks xmlns:a="http://schemas.openxmlformats.org/drawingml/2006/main" noChangeAspect="1"/>
+            </wp:cNvGraphicFramePr>
+            <a:graphic xmlns:a="http://schemas.openxmlformats.org/drawingml/2006/main">
+              <a:graphicData uri="http://schemas.openxmlformats.org/drawingml/2006/picture">
+                <pic:pic xmlns:pic="http://schemas.openxmlformats.org/drawingml/2006/picture">
+                  <pic:nvPicPr>
+                    <pic:cNvPr id="4" name="Picture 4" descr="A close-up of a white board&#10;&#10;Description automatically generated with low confidence"/>
+                    <pic:cNvPicPr/>
+                  </pic:nvPicPr>
+                  <pic:blipFill>
+                    <a:blip r:embed="rId9"/>
+                    <a:stretch>
+                      <a:fillRect/>
+                    </a:stretch>
+                  </pic:blipFill>
+                  <pic:spPr>
+                    <a:xfrm>
+                      <a:off x="0" y="0"/>
+                      <a:ext cx="2178568" cy="1247323"/>
+                    </a:xfrm>
+                    <a:prstGeom prst="rect">
+                      <a:avLst/>
+                    </a:prstGeom>
+                  </pic:spPr>
+                </pic:pic>
+              </a:graphicData>
+            </a:graphic>
+          </wp:inline>
+        </w:drawing>
+      </w:r>
+    </w:p>
+    <w:p>
+      <w:pPr>
+        <w:rPr>
+          <w:sz w:val="24"/>
+          <w:szCs w:val="24"/>
+        </w:rPr>
+      </w:pPr>
+      <w:r>
+        <w:rPr>
+          <w:sz w:val="24"/>
+          <w:szCs w:val="24"/>
+        </w:rPr>
+        <w:lastRenderedPageBreak/>
+        <w:t>This EWMA is used more than the classical MA because it doesn’t require to store a number of values equal to the length of the window and it’s extremely easy and fast to implement in only one line</w:t>
+      </w:r>
+    </w:p>
+    <w:p>
+      <w:pPr>
+        <w:rPr>
+          <w:sz w:val="24"/>
+          <w:szCs w:val="24"/>
+        </w:rPr>
+      </w:pPr>
+    </w:p>
+    <w:p>
+      <w:pPr>
+        <w:rPr>
+          <w:b/>
+          <w:bCs/>
+          <w:sz w:val="24"/>
+          <w:szCs w:val="24"/>
+        </w:rPr>
+      </w:pPr>
+      <w:r>
+        <w:rPr>
+          <w:b/>
+          <w:bCs/>
+          <w:sz w:val="24"/>
+          <w:szCs w:val="24"/>
+        </w:rPr>
+        <w:t>Bias Correction in Exponentially Weighted Averages</w:t>
+      </w:r>
+    </w:p>
+    <w:p>
+      <w:pPr>
+        <w:rPr>
+          <w:sz w:val="24"/>
+          <w:szCs w:val="24"/>
+        </w:rPr>
+      </w:pPr>
+      <w:r>
+        <w:rPr>
+          <w:sz w:val="24"/>
+          <w:szCs w:val="24"/>
+        </w:rPr>
+        <w:t>The EWMA has a problem when there is no history and the estimates are biased</w:t>
+      </w:r>
+    </w:p>
+    <w:p>
+      <w:pPr>
+        <w:rPr>
+          <w:sz w:val="24"/>
+          <w:szCs w:val="24"/>
+        </w:rPr>
+      </w:pPr>
+      <w:r>
+        <w:rPr>
+          <w:noProof/>
+          <w:sz w:val="24"/>
+          <w:szCs w:val="24"/>
+        </w:rPr>
+        <w:drawing>
+          <wp:inline distT="0" distB="0" distL="0" distR="0" wp14:anchorId="3FD5BA17" wp14:editId="0E7857A2">
+            <wp:extent cx="3697076" cy="1793240"/>
+            <wp:effectExtent l="0" t="0" r="0" b="0"/>
+            <wp:docPr id="5" name="Picture 5" descr="A picture containing line, diagram, font&#10;&#10;Description automatically generated"/>
+            <wp:cNvGraphicFramePr>
+              <a:graphicFrameLocks xmlns:a="http://schemas.openxmlformats.org/drawingml/2006/main" noChangeAspect="1"/>
+            </wp:cNvGraphicFramePr>
+            <a:graphic xmlns:a="http://schemas.openxmlformats.org/drawingml/2006/main">
+              <a:graphicData uri="http://schemas.openxmlformats.org/drawingml/2006/picture">
+                <pic:pic xmlns:pic="http://schemas.openxmlformats.org/drawingml/2006/picture">
+                  <pic:nvPicPr>
+                    <pic:cNvPr id="5" name="Picture 5" descr="A picture containing line, diagram, font&#10;&#10;Description automatically generated"/>
+                    <pic:cNvPicPr/>
+                  </pic:nvPicPr>
+                  <pic:blipFill>
+                    <a:blip r:embed="rId10"/>
+                    <a:stretch>
+                      <a:fillRect/>
+                    </a:stretch>
+                  </pic:blipFill>
+                  <pic:spPr>
+                    <a:xfrm>
+                      <a:off x="0" y="0"/>
+                      <a:ext cx="3699415" cy="1794375"/>
+                    </a:xfrm>
+                    <a:prstGeom prst="rect">
+                      <a:avLst/>
+                    </a:prstGeom>
+                  </pic:spPr>
+                </pic:pic>
+              </a:graphicData>
+            </a:graphic>
+          </wp:inline>
+        </w:drawing>
+      </w:r>
+      <w:r>
+        <w:rPr>
+          <w:sz w:val="24"/>
+          <w:szCs w:val="24"/>
+        </w:rPr>
+        <w:t xml:space="preserve"> - green line – with bias correction; purple line – without bias correction</w:t>
+      </w:r>
+    </w:p>
+    <w:p>
+      <w:pPr>
+        <w:rPr>
+          <w:sz w:val="24"/>
+          <w:szCs w:val="24"/>
+        </w:rPr>
+      </w:pPr>
+      <w:r>
+        <w:rPr>
+          <w:sz w:val="24"/>
+          <w:szCs w:val="24"/>
+        </w:rPr>
+        <w:t xml:space="preserve">The solution is to divide Vt with (1 – </w:t>
+      </w:r>
+      <w:proofErr w:type="spellStart"/>
+      <w:r>
+        <w:rPr>
+          <w:sz w:val="24"/>
+          <w:szCs w:val="24"/>
+        </w:rPr>
+        <w:t>beta^t</w:t>
+      </w:r>
+      <w:proofErr w:type="spellEnd"/>
+      <w:r>
+        <w:rPr>
+          <w:sz w:val="24"/>
+          <w:szCs w:val="24"/>
+        </w:rPr>
+        <w:t xml:space="preserve">); this denominator will become 0 as </w:t>
+      </w:r>
+      <w:proofErr w:type="spellStart"/>
+      <w:r>
+        <w:rPr>
+          <w:sz w:val="24"/>
+          <w:szCs w:val="24"/>
+        </w:rPr>
+        <w:t>t</w:t>
+      </w:r>
+      <w:proofErr w:type="spellEnd"/>
+      <w:r>
+        <w:rPr>
+          <w:sz w:val="24"/>
+          <w:szCs w:val="24"/>
+        </w:rPr>
+        <w:t xml:space="preserve"> gets larger</w:t>
+      </w:r>
+      <w:r>
+        <w:rPr>
+          <w:sz w:val="24"/>
+          <w:szCs w:val="24"/>
+        </w:rPr>
+        <w:t>, but initially it helps the values to be a bit bigger</w:t>
+      </w:r>
+    </w:p>
+    <w:p>
+      <w:pPr>
+        <w:rPr>
+          <w:sz w:val="24"/>
+          <w:szCs w:val="24"/>
+        </w:rPr>
+      </w:pPr>
+    </w:p>
+    <w:p>
+      <w:pPr>
+        <w:rPr>
+          <w:b/>
+          <w:bCs/>
+          <w:sz w:val="24"/>
+          <w:szCs w:val="24"/>
+        </w:rPr>
+      </w:pPr>
+      <w:r>
+        <w:rPr>
+          <w:b/>
+          <w:bCs/>
+          <w:sz w:val="24"/>
+          <w:szCs w:val="24"/>
+        </w:rPr>
+        <w:t>Gradient Descent with Momentum</w:t>
+      </w:r>
+    </w:p>
+    <w:p>
+      <w:pPr>
+        <w:rPr>
+          <w:sz w:val="24"/>
+          <w:szCs w:val="24"/>
+        </w:rPr>
+      </w:pPr>
+      <w:r>
+        <w:rPr>
+          <w:sz w:val="24"/>
+          <w:szCs w:val="24"/>
+        </w:rPr>
+        <w:t>When you are using the gradient descent it can oscillates a lot across some dimensions and because of this oscillation we cannot use large learning rates</w:t>
+      </w:r>
+    </w:p>
+    <w:p>
+      <w:pPr>
+        <w:rPr>
+          <w:sz w:val="24"/>
+          <w:szCs w:val="24"/>
+        </w:rPr>
+      </w:pPr>
+      <w:r>
+        <w:rPr>
+          <w:noProof/>
+          <w:sz w:val="24"/>
+          <w:szCs w:val="24"/>
+        </w:rPr>
+        <w:drawing>
+          <wp:inline distT="0" distB="0" distL="0" distR="0" wp14:anchorId="5D6D4958" wp14:editId="25D644DE">
+            <wp:extent cx="4500880" cy="919891"/>
+            <wp:effectExtent l="0" t="0" r="0" b="0"/>
+            <wp:docPr id="6" name="Picture 6" descr="A picture containing text, handwriting, line, circle&#10;&#10;Description automatically generated"/>
+            <wp:cNvGraphicFramePr>
+              <a:graphicFrameLocks xmlns:a="http://schemas.openxmlformats.org/drawingml/2006/main" noChangeAspect="1"/>
+            </wp:cNvGraphicFramePr>
+            <a:graphic xmlns:a="http://schemas.openxmlformats.org/drawingml/2006/main">
+              <a:graphicData uri="http://schemas.openxmlformats.org/drawingml/2006/picture">
+                <pic:pic xmlns:pic="http://schemas.openxmlformats.org/drawingml/2006/picture">
+                  <pic:nvPicPr>
+                    <pic:cNvPr id="6" name="Picture 6" descr="A picture containing text, handwriting, line, circle&#10;&#10;Description automatically generated"/>
+                    <pic:cNvPicPr/>
+                  </pic:nvPicPr>
+                  <pic:blipFill>
+                    <a:blip r:embed="rId11"/>
+                    <a:stretch>
+                      <a:fillRect/>
+                    </a:stretch>
+                  </pic:blipFill>
+                  <pic:spPr>
+                    <a:xfrm>
+                      <a:off x="0" y="0"/>
+                      <a:ext cx="4515756" cy="922931"/>
+                    </a:xfrm>
+                    <a:prstGeom prst="rect">
+                      <a:avLst/>
+                    </a:prstGeom>
+                  </pic:spPr>
+                </pic:pic>
+              </a:graphicData>
+            </a:graphic>
+          </wp:inline>
+        </w:drawing>
+      </w:r>
+    </w:p>
+    <w:p>
+      <w:pPr>
+        <w:rPr>
+          <w:sz w:val="24"/>
+          <w:szCs w:val="24"/>
+        </w:rPr>
+      </w:pPr>
+      <w:r>
+        <w:rPr>
+          <w:sz w:val="24"/>
+          <w:szCs w:val="24"/>
+        </w:rPr>
+        <w:t>The solution is to use the momentum: in this way we average out the oscillations, but we do not slow the learning process, because the steps taken towards the correct direction aren’t averaged out</w:t>
+      </w:r>
+    </w:p>
+    <w:p>
+      <w:pPr>
+        <w:rPr>
+          <w:sz w:val="24"/>
+          <w:szCs w:val="24"/>
+        </w:rPr>
+      </w:pPr>
+      <w:r>
+        <w:rPr>
+          <w:noProof/>
+          <w:sz w:val="24"/>
+          <w:szCs w:val="24"/>
+        </w:rPr>
+        <w:drawing>
+          <wp:inline distT="0" distB="0" distL="0" distR="0" wp14:anchorId="020A04B3" wp14:editId="02510C94">
+            <wp:extent cx="3078480" cy="1082401"/>
+            <wp:effectExtent l="0" t="0" r="7620" b="3810"/>
+            <wp:docPr id="7" name="Picture 7" descr="A picture containing text, font, white, screenshot&#10;&#10;Description automatically generated"/>
+            <wp:cNvGraphicFramePr>
+              <a:graphicFrameLocks xmlns:a="http://schemas.openxmlformats.org/drawingml/2006/main" noChangeAspect="1"/>
+            </wp:cNvGraphicFramePr>
+            <a:graphic xmlns:a="http://schemas.openxmlformats.org/drawingml/2006/main">
+              <a:graphicData uri="http://schemas.openxmlformats.org/drawingml/2006/picture">
+                <pic:pic xmlns:pic="http://schemas.openxmlformats.org/drawingml/2006/picture">
+                  <pic:nvPicPr>
+                    <pic:cNvPr id="7" name="Picture 7" descr="A picture containing text, font, white, screenshot&#10;&#10;Description automatically generated"/>
+                    <pic:cNvPicPr/>
+                  </pic:nvPicPr>
+                  <pic:blipFill>
+                    <a:blip r:embed="rId12"/>
+                    <a:stretch>
+                      <a:fillRect/>
+                    </a:stretch>
+                  </pic:blipFill>
+                  <pic:spPr>
+                    <a:xfrm>
+                      <a:off x="0" y="0"/>
+                      <a:ext cx="3096666" cy="1088795"/>
+                    </a:xfrm>
+                    <a:prstGeom prst="rect">
+                      <a:avLst/>
+                    </a:prstGeom>
+                  </pic:spPr>
+                </pic:pic>
+              </a:graphicData>
+            </a:graphic>
+          </wp:inline>
+        </w:drawing>
+      </w:r>
+    </w:p>
+    <w:p>
+      <w:pPr>
+        <w:rPr>
+          <w:sz w:val="24"/>
+          <w:szCs w:val="24"/>
+        </w:rPr>
+      </w:pPr>
+      <w:r>
+        <w:rPr>
+          <w:sz w:val="24"/>
+          <w:szCs w:val="24"/>
+        </w:rPr>
+        <w:lastRenderedPageBreak/>
+        <w:t xml:space="preserve">The algorithm is called momentum because we can think that </w:t>
+      </w:r>
+      <w:proofErr w:type="spellStart"/>
+      <w:r>
+        <w:rPr>
+          <w:sz w:val="24"/>
+          <w:szCs w:val="24"/>
+        </w:rPr>
+        <w:t>dW</w:t>
+      </w:r>
+      <w:proofErr w:type="spellEnd"/>
+      <w:r>
+        <w:rPr>
+          <w:sz w:val="24"/>
+          <w:szCs w:val="24"/>
+        </w:rPr>
+        <w:t xml:space="preserve"> and </w:t>
+      </w:r>
+      <w:proofErr w:type="spellStart"/>
+      <w:r>
+        <w:rPr>
+          <w:sz w:val="24"/>
+          <w:szCs w:val="24"/>
+        </w:rPr>
+        <w:t>db</w:t>
+      </w:r>
+      <w:proofErr w:type="spellEnd"/>
+      <w:r>
+        <w:rPr>
+          <w:sz w:val="24"/>
+          <w:szCs w:val="24"/>
+        </w:rPr>
+        <w:t xml:space="preserve"> represent the acceleration, </w:t>
+      </w:r>
+      <w:proofErr w:type="spellStart"/>
+      <w:r>
+        <w:rPr>
+          <w:sz w:val="24"/>
+          <w:szCs w:val="24"/>
+        </w:rPr>
+        <w:t>VdW</w:t>
+      </w:r>
+      <w:proofErr w:type="spellEnd"/>
+      <w:r>
+        <w:rPr>
+          <w:sz w:val="24"/>
+          <w:szCs w:val="24"/>
+        </w:rPr>
+        <w:t xml:space="preserve"> and </w:t>
+      </w:r>
+      <w:proofErr w:type="spellStart"/>
+      <w:r>
+        <w:rPr>
+          <w:sz w:val="24"/>
+          <w:szCs w:val="24"/>
+        </w:rPr>
+        <w:t>Vdb</w:t>
+      </w:r>
+      <w:proofErr w:type="spellEnd"/>
+      <w:r>
+        <w:rPr>
+          <w:sz w:val="24"/>
+          <w:szCs w:val="24"/>
+        </w:rPr>
+        <w:t xml:space="preserve"> the velocity, and beta the friction</w:t>
+      </w:r>
+    </w:p>
+    <w:p>
+      <w:pPr>
+        <w:rPr>
+          <w:sz w:val="24"/>
+          <w:szCs w:val="24"/>
+        </w:rPr>
+      </w:pPr>
+      <w:r>
+        <w:rPr>
+          <w:sz w:val="24"/>
+          <w:szCs w:val="24"/>
+        </w:rPr>
+        <w:t>A common value for beta is 0.9 (the average of the last 10 gradients)</w:t>
+      </w:r>
+    </w:p>
+    <w:p>
+      <w:pPr>
+        <w:rPr>
+          <w:sz w:val="24"/>
+          <w:szCs w:val="24"/>
+        </w:rPr>
+      </w:pPr>
+      <w:r>
+        <w:rPr>
+          <w:sz w:val="24"/>
+          <w:szCs w:val="24"/>
+        </w:rPr>
+        <w:t>In practice some do not implement the (1 – beta) part, but this implies more fine-tuning for the learning rate alpha</w:t>
+      </w:r>
+    </w:p>
+    <w:p>
+      <w:pPr>
+        <w:rPr>
+          <w:sz w:val="24"/>
+          <w:szCs w:val="24"/>
+        </w:rPr>
+      </w:pPr>
+      <w:r>
+        <w:rPr>
+          <w:sz w:val="24"/>
+          <w:szCs w:val="24"/>
+        </w:rPr>
+        <w:t xml:space="preserve">Additionally, the bias correction is not usually implemented because after several iteration the problem solves </w:t>
+      </w:r>
+      <w:r>
+        <w:rPr>
+          <w:sz w:val="24"/>
+          <w:szCs w:val="24"/>
+        </w:rPr>
+        <w:t xml:space="preserve">by </w:t>
+      </w:r>
+      <w:r>
+        <w:rPr>
+          <w:sz w:val="24"/>
+          <w:szCs w:val="24"/>
+        </w:rPr>
+        <w:t>itself</w:t>
+      </w:r>
+    </w:p>
+    <w:p>
+      <w:pPr>
+        <w:rPr>
+          <w:sz w:val="24"/>
+          <w:szCs w:val="24"/>
+        </w:rPr>
+      </w:pPr>
+    </w:p>
+    <w:p>
+      <w:pPr>
+        <w:rPr>
+          <w:rFonts w:ascii="Source Sans Pro" w:hAnsi="Source Sans Pro"/>
+          <w:b/>
+          <w:bCs/>
+          <w:color w:val="1F1F1F"/>
+          <w:sz w:val="21"/>
+          <w:szCs w:val="21"/>
+          <w:shd w:val="clear" w:color="auto" w:fill="FFFFFF"/>
+        </w:rPr>
+      </w:pPr>
+      <w:r>
+        <w:rPr>
+          <w:rFonts w:ascii="Source Sans Pro" w:hAnsi="Source Sans Pro"/>
+          <w:b/>
+          <w:bCs/>
+          <w:color w:val="1F1F1F"/>
+          <w:sz w:val="21"/>
+          <w:szCs w:val="21"/>
+          <w:shd w:val="clear" w:color="auto" w:fill="FFFFFF"/>
+        </w:rPr>
+        <w:t>RMSprop</w:t>
+      </w:r>
+    </w:p>
+    <w:p>
+      <w:pPr>
+        <w:rPr>
+          <w:rFonts w:ascii="Source Sans Pro" w:hAnsi="Source Sans Pro"/>
+          <w:color w:val="1F1F1F"/>
+          <w:sz w:val="21"/>
+          <w:szCs w:val="21"/>
+          <w:shd w:val="clear" w:color="auto" w:fill="FFFFFF"/>
+        </w:rPr>
+      </w:pPr>
+      <w:r>
+        <w:rPr>
+          <w:rFonts w:ascii="Source Sans Pro" w:hAnsi="Source Sans Pro"/>
+          <w:color w:val="1F1F1F"/>
+          <w:sz w:val="21"/>
+          <w:szCs w:val="21"/>
+          <w:shd w:val="clear" w:color="auto" w:fill="FFFFFF"/>
+        </w:rPr>
+        <w:t xml:space="preserve">Root Mean Square prop is another optimizer that uses the EWMA in order to minimize the oscillations and </w:t>
+      </w:r>
+      <w:r>
+        <w:rPr>
+          <w:rFonts w:ascii="Source Sans Pro" w:hAnsi="Source Sans Pro"/>
+          <w:color w:val="1F1F1F"/>
+          <w:sz w:val="21"/>
+          <w:szCs w:val="21"/>
+          <w:shd w:val="clear" w:color="auto" w:fill="FFFFFF"/>
+        </w:rPr>
+        <w:t>speed up the learning process (because we don’t have oscillations we can increase the learning rate)</w:t>
+      </w:r>
+    </w:p>
+    <w:p>
+      <w:pPr>
+        <w:rPr>
+          <w:sz w:val="24"/>
+          <w:szCs w:val="24"/>
+        </w:rPr>
+      </w:pPr>
+      <w:r>
+        <w:rPr>
+          <w:rFonts w:ascii="Source Sans Pro" w:hAnsi="Source Sans Pro"/>
+          <w:color w:val="1F1F1F"/>
+          <w:sz w:val="21"/>
+          <w:szCs w:val="21"/>
+          <w:shd w:val="clear" w:color="auto" w:fill="FFFFFF"/>
+        </w:rPr>
+        <w:t>It’s based on that fact it minimizes large gradients (so that high oscillations which have a high slope)</w:t>
+      </w:r>
+    </w:p>
+    <w:p>
+      <w:pPr>
+        <w:rPr>
+          <w:sz w:val="24"/>
+          <w:szCs w:val="24"/>
+        </w:rPr>
+      </w:pPr>
+      <w:r>
+        <w:rPr>
+          <w:noProof/>
+          <w:sz w:val="24"/>
+          <w:szCs w:val="24"/>
+        </w:rPr>
+        <w:drawing>
+          <wp:inline distT="0" distB="0" distL="0" distR="0" wp14:anchorId="64F27391" wp14:editId="1370A5D3">
+            <wp:extent cx="4851400" cy="2372832"/>
+            <wp:effectExtent l="0" t="0" r="6350" b="8890"/>
+            <wp:docPr id="8" name="Picture 8" descr="A whiteboard with writing on it&#10;&#10;Description automatically generated with low confidence"/>
+            <wp:cNvGraphicFramePr>
+              <a:graphicFrameLocks xmlns:a="http://schemas.openxmlformats.org/drawingml/2006/main" noChangeAspect="1"/>
+            </wp:cNvGraphicFramePr>
+            <a:graphic xmlns:a="http://schemas.openxmlformats.org/drawingml/2006/main">
+              <a:graphicData uri="http://schemas.openxmlformats.org/drawingml/2006/picture">
+                <pic:pic xmlns:pic="http://schemas.openxmlformats.org/drawingml/2006/picture">
+                  <pic:nvPicPr>
+                    <pic:cNvPr id="8" name="Picture 8" descr="A whiteboard with writing on it&#10;&#10;Description automatically generated with low confidence"/>
+                    <pic:cNvPicPr/>
+                  </pic:nvPicPr>
+                  <pic:blipFill>
+                    <a:blip r:embed="rId13"/>
+                    <a:stretch>
+                      <a:fillRect/>
+                    </a:stretch>
+                  </pic:blipFill>
+                  <pic:spPr>
+                    <a:xfrm>
+                      <a:off x="0" y="0"/>
+                      <a:ext cx="4856326" cy="2375241"/>
+                    </a:xfrm>
+                    <a:prstGeom prst="rect">
+                      <a:avLst/>
+                    </a:prstGeom>
+                  </pic:spPr>
+                </pic:pic>
+              </a:graphicData>
+            </a:graphic>
+          </wp:inline>
+        </w:drawing>
+      </w:r>
+    </w:p>
+    <w:p>
+      <w:pPr>
+        <w:rPr>
+          <w:sz w:val="24"/>
+          <w:szCs w:val="24"/>
+        </w:rPr>
+      </w:pPr>
+      <w:r>
+        <w:rPr>
+          <w:sz w:val="24"/>
+          <w:szCs w:val="24"/>
+        </w:rPr>
+        <w:t>It also uses a small epsilon that is added to the denominator to avoid division by 0</w:t>
+      </w:r>
+    </w:p>
+    <w:p>
+      <w:pPr>
+        <w:rPr>
+          <w:sz w:val="24"/>
+          <w:szCs w:val="24"/>
+        </w:rPr>
+      </w:pPr>
+    </w:p>
+    <w:p>
+      <w:pPr>
+        <w:rPr>
+          <w:b/>
+          <w:bCs/>
+          <w:sz w:val="24"/>
+          <w:szCs w:val="24"/>
+        </w:rPr>
+      </w:pPr>
+      <w:r>
+        <w:rPr>
+          <w:b/>
+          <w:bCs/>
+          <w:sz w:val="24"/>
+          <w:szCs w:val="24"/>
+        </w:rPr>
+        <w:t>Adam Optimization Algorithm</w:t>
+      </w:r>
+    </w:p>
+    <w:p>
+      <w:pPr>
+        <w:rPr>
+          <w:sz w:val="24"/>
+          <w:szCs w:val="24"/>
+        </w:rPr>
+      </w:pPr>
+      <w:r>
+        <w:rPr>
+          <w:sz w:val="24"/>
+          <w:szCs w:val="24"/>
+        </w:rPr>
+        <w:t>It combines gradient descent with momentum and RMSprop in one optimization algorithm</w:t>
+      </w:r>
+    </w:p>
+    <w:p>
+      <w:pPr>
+        <w:rPr>
+          <w:sz w:val="24"/>
+          <w:szCs w:val="24"/>
+        </w:rPr>
+      </w:pPr>
+      <w:r>
+        <w:rPr>
+          <w:sz w:val="24"/>
+          <w:szCs w:val="24"/>
+        </w:rPr>
+        <w:t xml:space="preserve">Additionally, it includes bias estimation for </w:t>
+      </w:r>
+      <w:proofErr w:type="spellStart"/>
+      <w:r>
+        <w:rPr>
+          <w:sz w:val="24"/>
+          <w:szCs w:val="24"/>
+        </w:rPr>
+        <w:t>VdW</w:t>
+      </w:r>
+      <w:proofErr w:type="spellEnd"/>
+      <w:r>
+        <w:rPr>
+          <w:sz w:val="24"/>
+          <w:szCs w:val="24"/>
+        </w:rPr>
+        <w:t xml:space="preserve">, </w:t>
+      </w:r>
+      <w:proofErr w:type="spellStart"/>
+      <w:r>
+        <w:rPr>
+          <w:sz w:val="24"/>
+          <w:szCs w:val="24"/>
+        </w:rPr>
+        <w:t>Vdb</w:t>
+      </w:r>
+      <w:proofErr w:type="spellEnd"/>
+      <w:r>
+        <w:rPr>
+          <w:sz w:val="24"/>
+          <w:szCs w:val="24"/>
+        </w:rPr>
+        <w:t xml:space="preserve">, </w:t>
+      </w:r>
+      <w:proofErr w:type="spellStart"/>
+      <w:r>
+        <w:rPr>
+          <w:sz w:val="24"/>
+          <w:szCs w:val="24"/>
+        </w:rPr>
+        <w:t>SdW</w:t>
+      </w:r>
+      <w:proofErr w:type="spellEnd"/>
+      <w:r>
+        <w:rPr>
+          <w:sz w:val="24"/>
+          <w:szCs w:val="24"/>
+        </w:rPr>
+        <w:t xml:space="preserve">, and </w:t>
+      </w:r>
+      <w:proofErr w:type="spellStart"/>
+      <w:r>
+        <w:rPr>
+          <w:sz w:val="24"/>
+          <w:szCs w:val="24"/>
+        </w:rPr>
+        <w:t>Sdb</w:t>
+      </w:r>
+      <w:proofErr w:type="spellEnd"/>
+    </w:p>
+    <w:p>
+      <w:pPr>
+        <w:rPr>
+          <w:sz w:val="24"/>
+          <w:szCs w:val="24"/>
+        </w:rPr>
+      </w:pPr>
+      <w:r>
+        <w:rPr>
+          <w:sz w:val="24"/>
+          <w:szCs w:val="24"/>
+        </w:rPr>
+        <w:t>Beta 1 – from gradient descent with momentum – 0.9</w:t>
+      </w:r>
+    </w:p>
+    <w:p>
+      <w:pPr>
+        <w:rPr>
+          <w:sz w:val="24"/>
+          <w:szCs w:val="24"/>
+        </w:rPr>
+      </w:pPr>
+      <w:r>
+        <w:rPr>
+          <w:sz w:val="24"/>
+          <w:szCs w:val="24"/>
+        </w:rPr>
+        <w:t>Beta 2 – from RMSprop – 0.999</w:t>
+      </w:r>
+    </w:p>
+    <w:p>
+      <w:pPr>
+        <w:rPr>
+          <w:sz w:val="24"/>
+          <w:szCs w:val="24"/>
+        </w:rPr>
+      </w:pPr>
+      <w:r>
+        <w:rPr>
+          <w:sz w:val="24"/>
+          <w:szCs w:val="24"/>
+        </w:rPr>
+        <w:t>Usually, these values are not tweaked</w:t>
+      </w:r>
+    </w:p>
+    <w:p>
+      <w:pPr>
+        <w:rPr>
+          <w:sz w:val="24"/>
+          <w:szCs w:val="24"/>
+        </w:rPr>
+      </w:pPr>
+      <w:r>
+        <w:rPr>
+          <w:sz w:val="24"/>
+          <w:szCs w:val="24"/>
+        </w:rPr>
+        <w:lastRenderedPageBreak/>
+        <w:t>Epsilon – 10^-8</w:t>
+      </w:r>
+    </w:p>
+    <w:p>
+      <w:pPr>
+        <w:rPr>
+          <w:sz w:val="24"/>
+          <w:szCs w:val="24"/>
+        </w:rPr>
+      </w:pPr>
+      <w:r>
+        <w:rPr>
+          <w:sz w:val="24"/>
+          <w:szCs w:val="24"/>
+        </w:rPr>
+        <w:t>Alpha – learning rate which has to be tuned</w:t>
+      </w:r>
+    </w:p>
+    <w:p>
+      <w:pPr>
+        <w:rPr>
+          <w:sz w:val="24"/>
+          <w:szCs w:val="24"/>
+        </w:rPr>
+      </w:pPr>
+      <w:r>
+        <w:rPr>
+          <w:noProof/>
+          <w:sz w:val="24"/>
+          <w:szCs w:val="24"/>
+        </w:rPr>
+        <w:drawing>
+          <wp:inline distT="0" distB="0" distL="0" distR="0" wp14:anchorId="668338CD" wp14:editId="1990DB6D">
+            <wp:extent cx="5943600" cy="2936875"/>
+            <wp:effectExtent l="0" t="0" r="0" b="0"/>
+            <wp:docPr id="9" name="Picture 9"/>
+            <wp:cNvGraphicFramePr>
+              <a:graphicFrameLocks xmlns:a="http://schemas.openxmlformats.org/drawingml/2006/main" noChangeAspect="1"/>
+            </wp:cNvGraphicFramePr>
+            <a:graphic xmlns:a="http://schemas.openxmlformats.org/drawingml/2006/main">
+              <a:graphicData uri="http://schemas.openxmlformats.org/drawingml/2006/picture">
+                <pic:pic xmlns:pic="http://schemas.openxmlformats.org/drawingml/2006/picture">
+                  <pic:nvPicPr>
+                    <pic:cNvPr id="1" name=""/>
+                    <pic:cNvPicPr/>
+                  </pic:nvPicPr>
+                  <pic:blipFill>
+                    <a:blip r:embed="rId14"/>
+                    <a:stretch>
+                      <a:fillRect/>
+                    </a:stretch>
+                  </pic:blipFill>
+                  <pic:spPr>
+                    <a:xfrm>
+                      <a:off x="0" y="0"/>
+                      <a:ext cx="5943600" cy="2936875"/>
+                    </a:xfrm>
+                    <a:prstGeom prst="rect">
+                      <a:avLst/>
+                    </a:prstGeom>
+                  </pic:spPr>
+                </pic:pic>
+              </a:graphicData>
+            </a:graphic>
+          </wp:inline>
+        </w:drawing>
+      </w:r>
+    </w:p>
+    <w:p>
+      <w:pPr>
+        <w:rPr>
+          <w:sz w:val="24"/>
+          <w:szCs w:val="24"/>
+        </w:rPr>
+      </w:pPr>
+      <w:r>
+        <w:rPr>
+          <w:sz w:val="24"/>
+          <w:szCs w:val="24"/>
+        </w:rPr>
+        <w:t>Adam stands for: Adaptive Moment Estimation</w:t>
+      </w:r>
+    </w:p>
+    <w:p>
+      <w:pPr>
+        <w:rPr>
+          <w:sz w:val="24"/>
+          <w:szCs w:val="24"/>
+        </w:rPr>
+      </w:pPr>
+    </w:p>
+    <w:p>
+      <w:pPr>
+        <w:rPr>
+          <w:b/>
+          <w:bCs/>
+          <w:sz w:val="24"/>
+          <w:szCs w:val="24"/>
+        </w:rPr>
+      </w:pPr>
+      <w:r>
+        <w:rPr>
+          <w:b/>
+          <w:bCs/>
+          <w:sz w:val="24"/>
+          <w:szCs w:val="24"/>
+        </w:rPr>
+        <w:t>Learning Rate Decay</w:t>
+      </w:r>
+    </w:p>
+    <w:p>
+      <w:pPr>
+        <w:rPr>
+          <w:sz w:val="24"/>
+          <w:szCs w:val="24"/>
+        </w:rPr>
+      </w:pPr>
+      <w:r>
+        <w:rPr>
+          <w:sz w:val="24"/>
+          <w:szCs w:val="24"/>
+        </w:rPr>
+        <w:t xml:space="preserve">Is used to lower the learning rate in time, so that in the end we wander in a tighter region around the optimum </w:t>
+      </w:r>
+    </w:p>
+    <w:p>
+      <w:pPr>
+        <w:rPr>
+          <w:sz w:val="24"/>
+          <w:szCs w:val="24"/>
+        </w:rPr>
+      </w:pPr>
+      <w:r>
+        <w:rPr>
+          <w:sz w:val="24"/>
+          <w:szCs w:val="24"/>
+        </w:rPr>
+        <w:t>The formula for learning rate decay is:</w:t>
+      </w:r>
+    </w:p>
+    <w:p>
+      <w:pPr>
+        <w:rPr>
+          <w:sz w:val="24"/>
+          <w:szCs w:val="24"/>
+        </w:rPr>
+      </w:pPr>
+      <w:r>
+        <w:rPr>
+          <w:noProof/>
+          <w:sz w:val="24"/>
+          <w:szCs w:val="24"/>
+        </w:rPr>
+        <w:drawing>
+          <wp:inline distT="0" distB="0" distL="0" distR="0" wp14:anchorId="42EC244E" wp14:editId="1682F02D">
+            <wp:extent cx="2463800" cy="418846"/>
+            <wp:effectExtent l="0" t="0" r="0" b="635"/>
+            <wp:docPr id="10" name="Picture 10" descr="A picture containing font, text, line, white&#10;&#10;Description automatically generated"/>
+            <wp:cNvGraphicFramePr>
+              <a:graphicFrameLocks xmlns:a="http://schemas.openxmlformats.org/drawingml/2006/main" noChangeAspect="1"/>
+            </wp:cNvGraphicFramePr>
+            <a:graphic xmlns:a="http://schemas.openxmlformats.org/drawingml/2006/main">
+              <a:graphicData uri="http://schemas.openxmlformats.org/drawingml/2006/picture">
+                <pic:pic xmlns:pic="http://schemas.openxmlformats.org/drawingml/2006/picture">
+                  <pic:nvPicPr>
+                    <pic:cNvPr id="10" name="Picture 10" descr="A picture containing font, text, line, white&#10;&#10;Description automatically generated"/>
+                    <pic:cNvPicPr/>
+                  </pic:nvPicPr>
+                  <pic:blipFill>
+                    <a:blip r:embed="rId15"/>
+                    <a:stretch>
+                      <a:fillRect/>
+                    </a:stretch>
+                  </pic:blipFill>
+                  <pic:spPr>
+                    <a:xfrm>
+                      <a:off x="0" y="0"/>
+                      <a:ext cx="2471024" cy="420074"/>
+                    </a:xfrm>
+                    <a:prstGeom prst="rect">
+                      <a:avLst/>
+                    </a:prstGeom>
+                  </pic:spPr>
+                </pic:pic>
+              </a:graphicData>
+            </a:graphic>
+          </wp:inline>
+        </w:drawing>
+      </w:r>
+    </w:p>
+    <w:p>
+      <w:pPr>
+        <w:rPr>
+          <w:sz w:val="24"/>
+          <w:szCs w:val="24"/>
+        </w:rPr>
+      </w:pPr>
+      <w:r>
+        <w:rPr>
+          <w:sz w:val="24"/>
+          <w:szCs w:val="24"/>
+        </w:rPr>
+        <w:t>There are many decay methods:</w:t>
+      </w:r>
+    </w:p>
+    <w:p>
+      <w:pPr>
+        <w:rPr>
+          <w:sz w:val="24"/>
+          <w:szCs w:val="24"/>
+        </w:rPr>
+      </w:pPr>
+      <w:r>
+        <w:rPr>
+          <w:sz w:val="24"/>
+          <w:szCs w:val="24"/>
+        </w:rPr>
+        <w:t xml:space="preserve">Alpha = </w:t>
+      </w:r>
+      <w:proofErr w:type="spellStart"/>
+      <w:r>
+        <w:rPr>
+          <w:sz w:val="24"/>
+          <w:szCs w:val="24"/>
+        </w:rPr>
+        <w:t>value^epoch_num</w:t>
+      </w:r>
+      <w:proofErr w:type="spellEnd"/>
+      <w:r>
+        <w:rPr>
+          <w:sz w:val="24"/>
+          <w:szCs w:val="24"/>
+        </w:rPr>
+        <w:t xml:space="preserve"> * </w:t>
+      </w:r>
+      <w:proofErr w:type="spellStart"/>
+      <w:r>
+        <w:rPr>
+          <w:sz w:val="24"/>
+          <w:szCs w:val="24"/>
+        </w:rPr>
+        <w:t>alpha_zero</w:t>
+      </w:r>
+      <w:proofErr w:type="spellEnd"/>
+      <w:r>
+        <w:rPr>
+          <w:sz w:val="24"/>
+          <w:szCs w:val="24"/>
+        </w:rPr>
+        <w:t xml:space="preserve"> – (exponential decay)</w:t>
+      </w:r>
+    </w:p>
+    <w:p>
+      <w:pPr>
+        <w:rPr>
+          <w:sz w:val="24"/>
+          <w:szCs w:val="24"/>
+        </w:rPr>
+      </w:pPr>
+      <w:r>
+        <w:rPr>
+          <w:sz w:val="24"/>
+          <w:szCs w:val="24"/>
+        </w:rPr>
+        <w:t>Alpha = value / sqrt(</w:t>
+      </w:r>
+      <w:proofErr w:type="spellStart"/>
+      <w:r>
+        <w:rPr>
+          <w:sz w:val="24"/>
+          <w:szCs w:val="24"/>
+        </w:rPr>
+        <w:t>epoch_num</w:t>
+      </w:r>
+      <w:proofErr w:type="spellEnd"/>
+      <w:r>
+        <w:rPr>
+          <w:sz w:val="24"/>
+          <w:szCs w:val="24"/>
+        </w:rPr>
+        <w:t xml:space="preserve">) * </w:t>
+      </w:r>
+      <w:proofErr w:type="spellStart"/>
+      <w:r>
+        <w:rPr>
+          <w:sz w:val="24"/>
+          <w:szCs w:val="24"/>
+        </w:rPr>
+        <w:t>alpha_zero</w:t>
+      </w:r>
+      <w:proofErr w:type="spellEnd"/>
+    </w:p>
+    <w:p>
+      <w:pPr>
+        <w:rPr>
+          <w:sz w:val="24"/>
+          <w:szCs w:val="24"/>
+        </w:rPr>
+      </w:pPr>
+      <w:r>
+        <w:rPr>
+          <w:sz w:val="24"/>
+          <w:szCs w:val="24"/>
+        </w:rPr>
+        <w:t>Alpha = value / sqrt(</w:t>
+      </w:r>
+      <w:proofErr w:type="spellStart"/>
+      <w:r>
+        <w:rPr>
+          <w:sz w:val="24"/>
+          <w:szCs w:val="24"/>
+        </w:rPr>
+        <w:t>batch_num</w:t>
+      </w:r>
+      <w:proofErr w:type="spellEnd"/>
+      <w:r>
+        <w:rPr>
+          <w:sz w:val="24"/>
+          <w:szCs w:val="24"/>
+        </w:rPr>
+        <w:t xml:space="preserve">) * </w:t>
+      </w:r>
+      <w:proofErr w:type="spellStart"/>
+      <w:r>
+        <w:rPr>
+          <w:sz w:val="24"/>
+          <w:szCs w:val="24"/>
+        </w:rPr>
+        <w:t>alpha_zero</w:t>
+      </w:r>
+      <w:proofErr w:type="spellEnd"/>
+    </w:p>
+    <w:p>
+      <w:pPr>
+        <w:rPr>
+          <w:sz w:val="24"/>
+          <w:szCs w:val="24"/>
+        </w:rPr>
+      </w:pPr>
+      <w:r>
+        <w:rPr>
+          <w:sz w:val="24"/>
+          <w:szCs w:val="24"/>
+        </w:rPr>
+        <w:t>Alpha = discrete staircase – you keep dividing the previous alpha by a fixed value</w:t>
+      </w:r>
+    </w:p>
+    <w:p>
+      <w:pPr>
+        <w:rPr>
+          <w:sz w:val="24"/>
+          <w:szCs w:val="24"/>
+        </w:rPr>
+      </w:pPr>
+      <w:r>
+        <w:rPr>
+          <w:sz w:val="24"/>
+          <w:szCs w:val="24"/>
+        </w:rPr>
+        <w:t>Manual decay – if you train a few models on a very large data set and the training takes days / weeks</w:t>
+      </w:r>
+    </w:p>
+    <w:p>
+      <w:pPr>
+        <w:rPr>
+          <w:sz w:val="24"/>
+          <w:szCs w:val="24"/>
+        </w:rPr>
+      </w:pPr>
+    </w:p>
+    <w:p>
+      <w:pPr>
+        <w:rPr>
+          <w:b/>
+          <w:bCs/>
+          <w:sz w:val="24"/>
+          <w:szCs w:val="24"/>
+        </w:rPr>
+      </w:pPr>
+      <w:r>
+        <w:rPr>
+          <w:b/>
+          <w:bCs/>
+          <w:sz w:val="24"/>
+          <w:szCs w:val="24"/>
+        </w:rPr>
+        <w:lastRenderedPageBreak/>
+        <w:t>The Problem of Local Optima</w:t>
+      </w:r>
+    </w:p>
+    <w:p>
+      <w:pPr>
+        <w:rPr>
+          <w:sz w:val="24"/>
+          <w:szCs w:val="24"/>
+        </w:rPr>
+      </w:pPr>
+      <w:r>
+        <w:rPr>
+          <w:sz w:val="24"/>
+          <w:szCs w:val="24"/>
+        </w:rPr>
+        <w:t>This problem is changed for deep learning because before (for machine learning) the optimization of the cost function was done on a limited number of parameters, so the space had a lower number of dimensions =&gt; there could be many local optima</w:t>
+      </w:r>
+    </w:p>
+    <w:p>
+      <w:pPr>
+        <w:rPr>
+          <w:sz w:val="24"/>
+          <w:szCs w:val="24"/>
+        </w:rPr>
+      </w:pPr>
+      <w:r>
+        <w:rPr>
+          <w:sz w:val="24"/>
+          <w:szCs w:val="24"/>
+        </w:rPr>
+        <w:t>However, this is different for deep learning, where we want to optimize a cost function that has thousands of dimensions. To have a local optima it means that all the dimensions in that point are concave / convex, which is very unlikely; very likely is to have saddle points, where the derivatives in orthogonal directions are zero</w:t>
+      </w:r>
+    </w:p>
+    <w:p>
+      <w:pPr>
+        <w:rPr>
+          <w:sz w:val="24"/>
+          <w:szCs w:val="24"/>
+        </w:rPr>
+      </w:pPr>
+      <w:r>
+        <w:rPr>
+          <w:noProof/>
+          <w:sz w:val="24"/>
+          <w:szCs w:val="24"/>
+        </w:rPr>
+        <w:drawing>
+          <wp:inline distT="0" distB="0" distL="0" distR="0" wp14:anchorId="52B39222" wp14:editId="63EEC776">
+            <wp:extent cx="4229100" cy="1706550"/>
+            <wp:effectExtent l="0" t="0" r="0" b="8255"/>
+            <wp:docPr id="11" name="Picture 11" descr="A picture containing origami, art&#10;&#10;Description automatically generated with medium confidence"/>
+            <wp:cNvGraphicFramePr>
+              <a:graphicFrameLocks xmlns:a="http://schemas.openxmlformats.org/drawingml/2006/main" noChangeAspect="1"/>
+            </wp:cNvGraphicFramePr>
+            <a:graphic xmlns:a="http://schemas.openxmlformats.org/drawingml/2006/main">
+              <a:graphicData uri="http://schemas.openxmlformats.org/drawingml/2006/picture">
+                <pic:pic xmlns:pic="http://schemas.openxmlformats.org/drawingml/2006/picture">
+                  <pic:nvPicPr>
+                    <pic:cNvPr id="11" name="Picture 11" descr="A picture containing origami, art&#10;&#10;Description automatically generated with medium confidence"/>
+                    <pic:cNvPicPr/>
+                  </pic:nvPicPr>
+                  <pic:blipFill>
+                    <a:blip r:embed="rId16"/>
+                    <a:stretch>
+                      <a:fillRect/>
+                    </a:stretch>
+                  </pic:blipFill>
+                  <pic:spPr>
+                    <a:xfrm>
+                      <a:off x="0" y="0"/>
+                      <a:ext cx="4233931" cy="1708499"/>
+                    </a:xfrm>
+                    <a:prstGeom prst="rect">
+                      <a:avLst/>
+                    </a:prstGeom>
+                  </pic:spPr>
+                </pic:pic>
+              </a:graphicData>
+            </a:graphic>
+          </wp:inline>
+        </w:drawing>
+      </w:r>
+    </w:p>
+    <w:p>
+      <w:hyperlink r:id="rId17" w:history="1">
+        <w:r>
+          <w:rPr>
+            <w:rStyle w:val="Hyperlink"/>
+          </w:rPr>
+          <w:t>Saddle points - YouTube</w:t>
+        </w:r>
+      </w:hyperlink>
+    </w:p>
+    <w:p>
+      <w:pPr>
+        <w:rPr>
+          <w:sz w:val="24"/>
+          <w:szCs w:val="24"/>
+        </w:rPr>
+      </w:pPr>
+      <w:r>
+        <w:rPr>
+          <w:sz w:val="24"/>
+          <w:szCs w:val="24"/>
+        </w:rPr>
+        <w:t>A saddle point is not a local maximum, nor a local minimum</w:t>
+      </w:r>
+    </w:p>
+    <w:p>
+      <w:pPr>
+        <w:rPr>
+          <w:sz w:val="24"/>
+          <w:szCs w:val="24"/>
+        </w:rPr>
+      </w:pPr>
+      <w:r>
+        <w:rPr>
+          <w:sz w:val="24"/>
+          <w:szCs w:val="24"/>
+        </w:rPr>
+        <w:t>However, it can be detected if you use a second derivate test</w:t>
+      </w:r>
+    </w:p>
+    <w:p>
+      <w:pPr>
+        <w:rPr>
+          <w:sz w:val="24"/>
+          <w:szCs w:val="24"/>
+        </w:rPr>
+      </w:pPr>
+      <w:r>
+        <w:rPr>
+          <w:sz w:val="24"/>
+          <w:szCs w:val="24"/>
+        </w:rPr>
+        <w:t>So, it’s unlikely to get stuck in a bad local optima</w:t>
+      </w:r>
+    </w:p>
+    <w:p>
+      <w:pPr>
+        <w:rPr>
+          <w:sz w:val="24"/>
+          <w:szCs w:val="24"/>
+        </w:rPr>
+      </w:pPr>
+      <w:r>
+        <w:rPr>
+          <w:sz w:val="24"/>
+          <w:szCs w:val="24"/>
+        </w:rPr>
+        <w:t>The real problem is represented by plateaus that can make learning slow</w:t>
+      </w:r>
+    </w:p>
+    <w:p>
+      <w:pPr>
+        <w:rPr>
+          <w:sz w:val="24"/>
+          <w:szCs w:val="24"/>
+        </w:rPr>
+      </w:pPr>
+      <w:r>
+        <w:rPr>
+          <w:noProof/>
+          <w:sz w:val="24"/>
+          <w:szCs w:val="24"/>
+        </w:rPr>
+        <w:drawing>
+          <wp:inline distT="0" distB="0" distL="0" distR="0" wp14:anchorId="2BABD0EE" wp14:editId="7966A4FA">
+            <wp:extent cx="4267200" cy="1145214"/>
+            <wp:effectExtent l="0" t="0" r="0" b="0"/>
+            <wp:docPr id="12" name="Picture 12" descr="A picture containing boomerang&#10;&#10;Description automatically generated"/>
+            <wp:cNvGraphicFramePr>
+              <a:graphicFrameLocks xmlns:a="http://schemas.openxmlformats.org/drawingml/2006/main" noChangeAspect="1"/>
+            </wp:cNvGraphicFramePr>
+            <a:graphic xmlns:a="http://schemas.openxmlformats.org/drawingml/2006/main">
+              <a:graphicData uri="http://schemas.openxmlformats.org/drawingml/2006/picture">
+                <pic:pic xmlns:pic="http://schemas.openxmlformats.org/drawingml/2006/picture">
+                  <pic:nvPicPr>
+                    <pic:cNvPr id="12" name="Picture 12" descr="A picture containing boomerang&#10;&#10;Description automatically generated"/>
+                    <pic:cNvPicPr/>
+                  </pic:nvPicPr>
+                  <pic:blipFill>
+                    <a:blip r:embed="rId18"/>
+                    <a:stretch>
+                      <a:fillRect/>
+                    </a:stretch>
+                  </pic:blipFill>
+                  <pic:spPr>
+                    <a:xfrm>
+                      <a:off x="0" y="0"/>
+                      <a:ext cx="4281851" cy="1149146"/>
+                    </a:xfrm>
+                    <a:prstGeom prst="rect">
+                      <a:avLst/>
+                    </a:prstGeom>
+                  </pic:spPr>
+                </pic:pic>
+              </a:graphicData>
+            </a:graphic>
+          </wp:inline>
+        </w:drawing>
+      </w:r>
+    </w:p>
+    <w:p>
+      <w:pPr>
+        <w:rPr>
+          <w:sz w:val="24"/>
+          <w:szCs w:val="24"/>
+        </w:rPr>
+      </w:pPr>
+    </w:p>
+    <w:p>
+      <w:pPr>
+        <w:rPr>
+          <w:sz w:val="24"/>
+          <w:szCs w:val="24"/>
+        </w:rPr>
+      </w:pPr>
     </w:p>
     <w:p>
       <w:pPr>

</xml_diff>

<commit_message>
finalized the second week; added notes and passed the assignment
</commit_message>
<xml_diff>
--- a/Course 2 - Improving Deep Neural Networks/Week 2/Week 2 - Notes.docx
+++ b/Course 2 - Improving Deep Neural Networks/Week 2/Week 2 - Notes.docx
@@ -118,22 +118,47 @@
           <w:sz w:val="24"/>
           <w:szCs w:val="24"/>
         </w:rPr>
-        <w:t>If there are too many training examples, a cost function update is made extremely slow</w:t>
-      </w:r>
-    </w:p>
-    <w:p>
-      <w:pPr>
-        <w:rPr>
-          <w:sz w:val="24"/>
-          <w:szCs w:val="24"/>
-        </w:rPr>
-      </w:pPr>
-      <w:r>
-        <w:rPr>
-          <w:sz w:val="24"/>
-          <w:szCs w:val="24"/>
-        </w:rPr>
-        <w:t>The idea is to use instead of batch gradient descent (the gradients being updated only after learning all the examples) a mini-batch gradient descent; thus you update the gradients after learning only a part of the training examples</w:t>
+        <w:t xml:space="preserve">If there are too many training examples, a cost function update is made extremely </w:t>
+      </w:r>
+      <w:proofErr w:type="gramStart"/>
+      <w:r>
+        <w:rPr>
+          <w:sz w:val="24"/>
+          <w:szCs w:val="24"/>
+        </w:rPr>
+        <w:t>slow</w:t>
+      </w:r>
+      <w:proofErr w:type="gramEnd"/>
+    </w:p>
+    <w:p>
+      <w:pPr>
+        <w:rPr>
+          <w:sz w:val="24"/>
+          <w:szCs w:val="24"/>
+        </w:rPr>
+      </w:pPr>
+      <w:r>
+        <w:rPr>
+          <w:sz w:val="24"/>
+          <w:szCs w:val="24"/>
+        </w:rPr>
+        <w:t xml:space="preserve">The idea is to use instead of batch gradient descent (the gradients being updated only after learning all the examples) a mini-batch gradient descent; </w:t>
+      </w:r>
+      <w:proofErr w:type="gramStart"/>
+      <w:r>
+        <w:rPr>
+          <w:sz w:val="24"/>
+          <w:szCs w:val="24"/>
+        </w:rPr>
+        <w:t>thus</w:t>
+      </w:r>
+      <w:proofErr w:type="gramEnd"/>
+      <w:r>
+        <w:rPr>
+          <w:sz w:val="24"/>
+          <w:szCs w:val="24"/>
+        </w:rPr>
+        <w:t xml:space="preserve"> you update the gradients after learning only a part of the training examples</w:t>
       </w:r>
     </w:p>
     <w:p>
@@ -220,7 +245,23 @@
           <w:sz w:val="24"/>
           <w:szCs w:val="24"/>
         </w:rPr>
-        <w:t>One epoch means a pass through training set, so if you use the mini-batch, you have to pass through each mini-batch</w:t>
+        <w:t xml:space="preserve">One epoch means a </w:t>
+      </w:r>
+      <w:proofErr w:type="gramStart"/>
+      <w:r>
+        <w:rPr>
+          <w:sz w:val="24"/>
+          <w:szCs w:val="24"/>
+        </w:rPr>
+        <w:t>pass through</w:t>
+      </w:r>
+      <w:proofErr w:type="gramEnd"/>
+      <w:r>
+        <w:rPr>
+          <w:sz w:val="24"/>
+          <w:szCs w:val="24"/>
+        </w:rPr>
+        <w:t xml:space="preserve"> training set, so if you use the mini-batch, you have to pass through each mini-batch</w:t>
       </w:r>
     </w:p>
     <w:p>
@@ -262,8 +303,17 @@
           <w:sz w:val="24"/>
           <w:szCs w:val="24"/>
         </w:rPr>
-        <w:t>When using batch gradient descent, the cost function decreases monotonically, but when the mini-batch gradient descent is used, the cost oscillates because some mini-batches are “harder” to learn</w:t>
-      </w:r>
+        <w:t xml:space="preserve">When using batch gradient descent, the cost function decreases monotonically, but when the mini-batch gradient descent is used, the cost oscillates because some mini-batches are “harder” to </w:t>
+      </w:r>
+      <w:proofErr w:type="gramStart"/>
+      <w:r>
+        <w:rPr>
+          <w:sz w:val="24"/>
+          <w:szCs w:val="24"/>
+        </w:rPr>
+        <w:t>learn</w:t>
+      </w:r>
+      <w:proofErr w:type="gramEnd"/>
     </w:p>
     <w:p>
       <w:pPr>
@@ -302,6 +352,7 @@
         <w:t xml:space="preserve">Stochastic gradient descent: (mini-batch size = 1) -&gt; you </w:t>
       </w:r>
       <w:proofErr w:type="spellStart"/>
+      <w:proofErr w:type="gramStart"/>
       <w:r>
         <w:rPr>
           <w:sz w:val="24"/>
@@ -310,6 +361,7 @@
         <w:t>loose</w:t>
       </w:r>
       <w:proofErr w:type="spellEnd"/>
+      <w:proofErr w:type="gramEnd"/>
       <w:r>
         <w:rPr>
           <w:sz w:val="24"/>
@@ -337,7 +389,23 @@
           <w:sz w:val="24"/>
           <w:szCs w:val="24"/>
         </w:rPr>
-        <w:t>Mini-batch gradient descent: (the in-between solution) -&gt; faster learning, uses the vectorization, however it may go towards not the best directions, but in the end it will be very close to the local optim</w:t>
+        <w:t xml:space="preserve">Mini-batch gradient descent: (the in-between solution) -&gt; faster learning, uses the vectorization, however it may go towards not the best directions, but in the </w:t>
+      </w:r>
+      <w:proofErr w:type="gramStart"/>
+      <w:r>
+        <w:rPr>
+          <w:sz w:val="24"/>
+          <w:szCs w:val="24"/>
+        </w:rPr>
+        <w:t>end</w:t>
+      </w:r>
+      <w:proofErr w:type="gramEnd"/>
+      <w:r>
+        <w:rPr>
+          <w:sz w:val="24"/>
+          <w:szCs w:val="24"/>
+        </w:rPr>
+        <w:t xml:space="preserve"> it will be very close to the local optim</w:t>
       </w:r>
       <w:r>
         <w:rPr>
@@ -366,8 +434,17 @@
           <w:sz w:val="24"/>
           <w:szCs w:val="24"/>
         </w:rPr>
-        <w:t>Pay attention that the mini-batch fits in the CPU/GPU memory</w:t>
-      </w:r>
+        <w:t xml:space="preserve">Pay attention that the mini-batch fits in the CPU/GPU </w:t>
+      </w:r>
+      <w:proofErr w:type="gramStart"/>
+      <w:r>
+        <w:rPr>
+          <w:sz w:val="24"/>
+          <w:szCs w:val="24"/>
+        </w:rPr>
+        <w:t>memory</w:t>
+      </w:r>
+      <w:proofErr w:type="gramEnd"/>
     </w:p>
     <w:p>
       <w:pPr>
@@ -471,38 +548,72 @@
           <w:sz w:val="24"/>
           <w:szCs w:val="24"/>
         </w:rPr>
-        <w:t>, where beta is a parameter and theta t is the current point</w:t>
-      </w:r>
-    </w:p>
-    <w:p>
-      <w:pPr>
-        <w:rPr>
-          <w:sz w:val="24"/>
-          <w:szCs w:val="24"/>
-        </w:rPr>
-      </w:pPr>
-      <w:r>
-        <w:rPr>
-          <w:sz w:val="24"/>
-          <w:szCs w:val="24"/>
-        </w:rPr>
-        <w:t>This method takes into consideration less and less the oldest data points</w:t>
-      </w:r>
-    </w:p>
-    <w:p>
-      <w:pPr>
-        <w:rPr>
-          <w:sz w:val="24"/>
-          <w:szCs w:val="24"/>
-        </w:rPr>
-      </w:pPr>
-      <w:r>
-        <w:rPr>
-          <w:sz w:val="24"/>
-          <w:szCs w:val="24"/>
-        </w:rPr>
-        <w:t>Vt is approximatively an average over 1 / (1 – beta) data points</w:t>
-      </w:r>
+        <w:t xml:space="preserve">, where beta is a parameter and theta t </w:t>
+      </w:r>
+      <w:proofErr w:type="gramStart"/>
+      <w:r>
+        <w:rPr>
+          <w:sz w:val="24"/>
+          <w:szCs w:val="24"/>
+        </w:rPr>
+        <w:t>is</w:t>
+      </w:r>
+      <w:proofErr w:type="gramEnd"/>
+      <w:r>
+        <w:rPr>
+          <w:sz w:val="24"/>
+          <w:szCs w:val="24"/>
+        </w:rPr>
+        <w:t xml:space="preserve"> the current point</w:t>
+      </w:r>
+    </w:p>
+    <w:p>
+      <w:pPr>
+        <w:rPr>
+          <w:sz w:val="24"/>
+          <w:szCs w:val="24"/>
+        </w:rPr>
+      </w:pPr>
+      <w:r>
+        <w:rPr>
+          <w:sz w:val="24"/>
+          <w:szCs w:val="24"/>
+        </w:rPr>
+        <w:t xml:space="preserve">This method takes into consideration less and less the oldest data </w:t>
+      </w:r>
+      <w:proofErr w:type="gramStart"/>
+      <w:r>
+        <w:rPr>
+          <w:sz w:val="24"/>
+          <w:szCs w:val="24"/>
+        </w:rPr>
+        <w:t>points</w:t>
+      </w:r>
+      <w:proofErr w:type="gramEnd"/>
+    </w:p>
+    <w:p>
+      <w:pPr>
+        <w:rPr>
+          <w:sz w:val="24"/>
+          <w:szCs w:val="24"/>
+        </w:rPr>
+      </w:pPr>
+      <w:r>
+        <w:rPr>
+          <w:sz w:val="24"/>
+          <w:szCs w:val="24"/>
+        </w:rPr>
+        <w:t xml:space="preserve">Vt is approximatively an average over 1 / (1 – beta) data </w:t>
+      </w:r>
+      <w:proofErr w:type="gramStart"/>
+      <w:r>
+        <w:rPr>
+          <w:sz w:val="24"/>
+          <w:szCs w:val="24"/>
+        </w:rPr>
+        <w:t>points</w:t>
+      </w:r>
+      <w:proofErr w:type="gramEnd"/>
     </w:p>
     <w:p>
       <w:pPr>
@@ -579,8 +690,17 @@
           <w:sz w:val="24"/>
           <w:szCs w:val="24"/>
         </w:rPr>
-        <w:t>You can think of this algorithm as you multiply the values with an exponential function, so that older values matter less</w:t>
-      </w:r>
+        <w:t xml:space="preserve">You can think of this algorithm as you multiply the values with an exponential function, so that older values matter </w:t>
+      </w:r>
+      <w:proofErr w:type="gramStart"/>
+      <w:r>
+        <w:rPr>
+          <w:sz w:val="24"/>
+          <w:szCs w:val="24"/>
+        </w:rPr>
+        <w:t>less</w:t>
+      </w:r>
+      <w:proofErr w:type="gramEnd"/>
     </w:p>
     <w:p>
       <w:pPr>
@@ -686,7 +806,23 @@
           <w:sz w:val="24"/>
           <w:szCs w:val="24"/>
         </w:rPr>
-        <w:t xml:space="preserve">This moving average can be considered to take into account the last k values, where </w:t>
+        <w:t xml:space="preserve">This moving average can be considered to </w:t>
+      </w:r>
+      <w:proofErr w:type="gramStart"/>
+      <w:r>
+        <w:rPr>
+          <w:sz w:val="24"/>
+          <w:szCs w:val="24"/>
+        </w:rPr>
+        <w:t>take into account</w:t>
+      </w:r>
+      <w:proofErr w:type="gramEnd"/>
+      <w:r>
+        <w:rPr>
+          <w:sz w:val="24"/>
+          <w:szCs w:val="24"/>
+        </w:rPr>
+        <w:t xml:space="preserve"> the last k values, where </w:t>
       </w:r>
       <w:proofErr w:type="spellStart"/>
       <w:r>
@@ -775,8 +911,17 @@
           <w:szCs w:val="24"/>
         </w:rPr>
         <w:lastRenderedPageBreak/>
-        <w:t>This EWMA is used more than the classical MA because it doesn’t require to store a number of values equal to the length of the window and it’s extremely easy and fast to implement in only one line</w:t>
-      </w:r>
+        <w:t xml:space="preserve">This EWMA is used more than the classical MA because it doesn’t require to store a number of values equal to the length of the window and it’s extremely easy and fast to implement in only one </w:t>
+      </w:r>
+      <w:proofErr w:type="gramStart"/>
+      <w:r>
+        <w:rPr>
+          <w:sz w:val="24"/>
+          <w:szCs w:val="24"/>
+        </w:rPr>
+        <w:t>line</w:t>
+      </w:r>
+      <w:proofErr w:type="gramEnd"/>
     </w:p>
     <w:p>
       <w:pPr>
@@ -817,7 +962,23 @@
           <w:sz w:val="24"/>
           <w:szCs w:val="24"/>
         </w:rPr>
-        <w:t>The EWMA has a problem when there is no history and the estimates are biased</w:t>
+        <w:t xml:space="preserve">The EWMA has a problem when there is no </w:t>
+      </w:r>
+      <w:proofErr w:type="gramStart"/>
+      <w:r>
+        <w:rPr>
+          <w:sz w:val="24"/>
+          <w:szCs w:val="24"/>
+        </w:rPr>
+        <w:t>history</w:t>
+      </w:r>
+      <w:proofErr w:type="gramEnd"/>
+      <w:r>
+        <w:rPr>
+          <w:sz w:val="24"/>
+          <w:szCs w:val="24"/>
+        </w:rPr>
+        <w:t xml:space="preserve"> and the estimates are biased</w:t>
       </w:r>
     </w:p>
     <w:p>
@@ -970,7 +1131,23 @@
           <w:sz w:val="24"/>
           <w:szCs w:val="24"/>
         </w:rPr>
-        <w:t>When you are using the gradient descent it can oscillates a lot across some dimensions and because of this oscillation we cannot use large learning rates</w:t>
+        <w:t xml:space="preserve">When you are using the gradient </w:t>
+      </w:r>
+      <w:proofErr w:type="gramStart"/>
+      <w:r>
+        <w:rPr>
+          <w:sz w:val="24"/>
+          <w:szCs w:val="24"/>
+        </w:rPr>
+        <w:t>descent</w:t>
+      </w:r>
+      <w:proofErr w:type="gramEnd"/>
+      <w:r>
+        <w:rPr>
+          <w:sz w:val="24"/>
+          <w:szCs w:val="24"/>
+        </w:rPr>
+        <w:t xml:space="preserve"> it can oscillates a lot across some dimensions and because of this oscillation we cannot use large learning rates</w:t>
       </w:r>
     </w:p>
     <w:p>
@@ -1035,8 +1212,17 @@
           <w:sz w:val="24"/>
           <w:szCs w:val="24"/>
         </w:rPr>
-        <w:t>The solution is to use the momentum: in this way we average out the oscillations, but we do not slow the learning process, because the steps taken towards the correct direction aren’t averaged out</w:t>
-      </w:r>
+        <w:t xml:space="preserve">The solution is to use the momentum: in this way we average out the oscillations, but we do not slow the learning process, because the steps taken towards the correct direction aren’t averaged </w:t>
+      </w:r>
+      <w:proofErr w:type="gramStart"/>
+      <w:r>
+        <w:rPr>
+          <w:sz w:val="24"/>
+          <w:szCs w:val="24"/>
+        </w:rPr>
+        <w:t>out</w:t>
+      </w:r>
+      <w:proofErr w:type="gramEnd"/>
     </w:p>
     <w:p>
       <w:pPr>
@@ -1165,8 +1351,17 @@
           <w:sz w:val="24"/>
           <w:szCs w:val="24"/>
         </w:rPr>
-        <w:t xml:space="preserve"> the velocity, and beta the friction</w:t>
-      </w:r>
+        <w:t xml:space="preserve"> the velocity, and beta the </w:t>
+      </w:r>
+      <w:proofErr w:type="gramStart"/>
+      <w:r>
+        <w:rPr>
+          <w:sz w:val="24"/>
+          <w:szCs w:val="24"/>
+        </w:rPr>
+        <w:t>friction</w:t>
+      </w:r>
+      <w:proofErr w:type="gramEnd"/>
     </w:p>
     <w:p>
       <w:pPr>
@@ -1195,8 +1390,17 @@
           <w:sz w:val="24"/>
           <w:szCs w:val="24"/>
         </w:rPr>
-        <w:t>In practice some do not implement the (1 – beta) part, but this implies more fine-tuning for the learning rate alpha</w:t>
-      </w:r>
+        <w:t xml:space="preserve">In practice some do not implement the (1 – beta) part, but this implies more fine-tuning for the learning rate </w:t>
+      </w:r>
+      <w:proofErr w:type="gramStart"/>
+      <w:r>
+        <w:rPr>
+          <w:sz w:val="24"/>
+          <w:szCs w:val="24"/>
+        </w:rPr>
+        <w:t>alpha</w:t>
+      </w:r>
+      <w:proofErr w:type="gramEnd"/>
     </w:p>
     <w:p>
       <w:pPr>
@@ -1219,6 +1423,7 @@
         </w:rPr>
         <w:t xml:space="preserve">by </w:t>
       </w:r>
+      <w:proofErr w:type="gramStart"/>
       <w:r>
         <w:rPr>
           <w:sz w:val="24"/>
@@ -1226,6 +1431,7 @@
         </w:rPr>
         <w:t>itself</w:t>
       </w:r>
+      <w:proofErr w:type="gramEnd"/>
     </w:p>
     <w:p>
       <w:pPr>
@@ -1288,7 +1494,29 @@
           <w:szCs w:val="21"/>
           <w:shd w:val="clear" w:color="auto" w:fill="FFFFFF"/>
         </w:rPr>
-        <w:t>speed up the learning process (because we don’t have oscillations we can increase the learning rate)</w:t>
+        <w:t xml:space="preserve">speed up the learning process (because we don’t have </w:t>
+      </w:r>
+      <w:proofErr w:type="gramStart"/>
+      <w:r>
+        <w:rPr>
+          <w:rFonts w:ascii="Source Sans Pro" w:hAnsi="Source Sans Pro"/>
+          <w:color w:val="1F1F1F"/>
+          <w:sz w:val="21"/>
+          <w:szCs w:val="21"/>
+          <w:shd w:val="clear" w:color="auto" w:fill="FFFFFF"/>
+        </w:rPr>
+        <w:t>oscillations</w:t>
+      </w:r>
+      <w:proofErr w:type="gramEnd"/>
+      <w:r>
+        <w:rPr>
+          <w:rFonts w:ascii="Source Sans Pro" w:hAnsi="Source Sans Pro"/>
+          <w:color w:val="1F1F1F"/>
+          <w:sz w:val="21"/>
+          <w:szCs w:val="21"/>
+          <w:shd w:val="clear" w:color="auto" w:fill="FFFFFF"/>
+        </w:rPr>
+        <w:t xml:space="preserve"> we can increase the learning rate)</w:t>
       </w:r>
     </w:p>
     <w:p>
@@ -1371,8 +1599,17 @@
           <w:sz w:val="24"/>
           <w:szCs w:val="24"/>
         </w:rPr>
-        <w:t>It also uses a small epsilon that is added to the denominator to avoid division by 0</w:t>
-      </w:r>
+        <w:t xml:space="preserve">It also uses a small epsilon that is added to the denominator to avoid division by </w:t>
+      </w:r>
+      <w:proofErr w:type="gramStart"/>
+      <w:r>
+        <w:rPr>
+          <w:sz w:val="24"/>
+          <w:szCs w:val="24"/>
+        </w:rPr>
+        <w:t>0</w:t>
+      </w:r>
+      <w:proofErr w:type="gramEnd"/>
     </w:p>
     <w:p>
       <w:pPr>
@@ -1413,8 +1650,17 @@
           <w:sz w:val="24"/>
           <w:szCs w:val="24"/>
         </w:rPr>
-        <w:t>It combines gradient descent with momentum and RMSprop in one optimization algorithm</w:t>
-      </w:r>
+        <w:t xml:space="preserve">It combines gradient descent with momentum and RMSprop in one optimization </w:t>
+      </w:r>
+      <w:proofErr w:type="gramStart"/>
+      <w:r>
+        <w:rPr>
+          <w:sz w:val="24"/>
+          <w:szCs w:val="24"/>
+        </w:rPr>
+        <w:t>algorithm</w:t>
+      </w:r>
+      <w:proofErr w:type="gramEnd"/>
     </w:p>
     <w:p>
       <w:pPr>
@@ -1530,8 +1776,17 @@
           <w:sz w:val="24"/>
           <w:szCs w:val="24"/>
         </w:rPr>
-        <w:t>Usually, these values are not tweaked</w:t>
-      </w:r>
+        <w:t xml:space="preserve">Usually, these values are not </w:t>
+      </w:r>
+      <w:proofErr w:type="gramStart"/>
+      <w:r>
+        <w:rPr>
+          <w:sz w:val="24"/>
+          <w:szCs w:val="24"/>
+        </w:rPr>
+        <w:t>tweaked</w:t>
+      </w:r>
+      <w:proofErr w:type="gramEnd"/>
     </w:p>
     <w:p>
       <w:pPr>
@@ -1561,8 +1816,17 @@
           <w:sz w:val="24"/>
           <w:szCs w:val="24"/>
         </w:rPr>
-        <w:t>Alpha – learning rate which has to be tuned</w:t>
-      </w:r>
+        <w:t xml:space="preserve">Alpha – learning rate which has to be </w:t>
+      </w:r>
+      <w:proofErr w:type="gramStart"/>
+      <w:r>
+        <w:rPr>
+          <w:sz w:val="24"/>
+          <w:szCs w:val="24"/>
+        </w:rPr>
+        <w:t>tuned</w:t>
+      </w:r>
+      <w:proofErr w:type="gramEnd"/>
     </w:p>
     <w:p>
       <w:pPr>
@@ -1905,8 +2169,17 @@
           <w:sz w:val="24"/>
           <w:szCs w:val="24"/>
         </w:rPr>
-        <w:t>Manual decay – if you train a few models on a very large data set and the training takes days / weeks</w:t>
-      </w:r>
+        <w:t xml:space="preserve">Manual decay – if you train a few models on a very large data set and the training takes days / </w:t>
+      </w:r>
+      <w:proofErr w:type="gramStart"/>
+      <w:r>
+        <w:rPr>
+          <w:sz w:val="24"/>
+          <w:szCs w:val="24"/>
+        </w:rPr>
+        <w:t>weeks</w:t>
+      </w:r>
+      <w:proofErr w:type="gramEnd"/>
     </w:p>
     <w:p>
       <w:pPr>
@@ -1963,7 +2236,23 @@
           <w:sz w:val="24"/>
           <w:szCs w:val="24"/>
         </w:rPr>
-        <w:t>However, this is different for deep learning, where we want to optimize a cost function that has thousands of dimensions. To have a local optima it means that all the dimensions in that point are concave / convex, which is very unlikely; very likely is to have saddle points, where the derivatives in orthogonal directions are zero</w:t>
+        <w:t xml:space="preserve">However, this is different for deep learning, where we want to optimize a cost function that has thousands of dimensions. To have a </w:t>
+      </w:r>
+      <w:proofErr w:type="gramStart"/>
+      <w:r>
+        <w:rPr>
+          <w:sz w:val="24"/>
+          <w:szCs w:val="24"/>
+        </w:rPr>
+        <w:t>local optima</w:t>
+      </w:r>
+      <w:proofErr w:type="gramEnd"/>
+      <w:r>
+        <w:rPr>
+          <w:sz w:val="24"/>
+          <w:szCs w:val="24"/>
+        </w:rPr>
+        <w:t xml:space="preserve"> it means that all the dimensions in that point are concave / convex, which is very unlikely; very likely is to have saddle points, where the derivatives in orthogonal directions are zero</w:t>
       </w:r>
     </w:p>
     <w:p>
@@ -2038,53 +2327,89 @@
           <w:sz w:val="24"/>
           <w:szCs w:val="24"/>
         </w:rPr>
-        <w:t>A saddle point is not a local maximum, nor a local minimum</w:t>
-      </w:r>
-    </w:p>
-    <w:p>
-      <w:pPr>
-        <w:rPr>
-          <w:sz w:val="24"/>
-          <w:szCs w:val="24"/>
-        </w:rPr>
-      </w:pPr>
-      <w:r>
-        <w:rPr>
-          <w:sz w:val="24"/>
-          <w:szCs w:val="24"/>
-        </w:rPr>
-        <w:t>However, it can be detected if you use a second derivate test</w:t>
-      </w:r>
-    </w:p>
-    <w:p>
-      <w:pPr>
-        <w:rPr>
-          <w:sz w:val="24"/>
-          <w:szCs w:val="24"/>
-        </w:rPr>
-      </w:pPr>
-      <w:r>
-        <w:rPr>
-          <w:sz w:val="24"/>
-          <w:szCs w:val="24"/>
-        </w:rPr>
-        <w:t>So, it’s unlikely to get stuck in a bad local optima</w:t>
-      </w:r>
-    </w:p>
-    <w:p>
-      <w:pPr>
-        <w:rPr>
-          <w:sz w:val="24"/>
-          <w:szCs w:val="24"/>
-        </w:rPr>
-      </w:pPr>
-      <w:r>
-        <w:rPr>
-          <w:sz w:val="24"/>
-          <w:szCs w:val="24"/>
-        </w:rPr>
-        <w:t>The real problem is represented by plateaus that can make learning slow</w:t>
-      </w:r>
+        <w:t xml:space="preserve">A saddle point is not a local maximum, nor a local </w:t>
+      </w:r>
+      <w:proofErr w:type="gramStart"/>
+      <w:r>
+        <w:rPr>
+          <w:sz w:val="24"/>
+          <w:szCs w:val="24"/>
+        </w:rPr>
+        <w:t>minimum</w:t>
+      </w:r>
+      <w:proofErr w:type="gramEnd"/>
+    </w:p>
+    <w:p>
+      <w:pPr>
+        <w:rPr>
+          <w:sz w:val="24"/>
+          <w:szCs w:val="24"/>
+        </w:rPr>
+      </w:pPr>
+      <w:r>
+        <w:rPr>
+          <w:sz w:val="24"/>
+          <w:szCs w:val="24"/>
+        </w:rPr>
+        <w:t xml:space="preserve">However, it can be detected if you use a second derivate </w:t>
+      </w:r>
+      <w:proofErr w:type="gramStart"/>
+      <w:r>
+        <w:rPr>
+          <w:sz w:val="24"/>
+          <w:szCs w:val="24"/>
+        </w:rPr>
+        <w:t>test</w:t>
+      </w:r>
+      <w:proofErr w:type="gramEnd"/>
+    </w:p>
+    <w:p>
+      <w:pPr>
+        <w:rPr>
+          <w:sz w:val="24"/>
+          <w:szCs w:val="24"/>
+        </w:rPr>
+      </w:pPr>
+      <w:r>
+        <w:rPr>
+          <w:sz w:val="24"/>
+          <w:szCs w:val="24"/>
+        </w:rPr>
+        <w:t xml:space="preserve">So, it’s unlikely to get stuck in a bad local </w:t>
+      </w:r>
+      <w:proofErr w:type="gramStart"/>
+      <w:r>
+        <w:rPr>
+          <w:sz w:val="24"/>
+          <w:szCs w:val="24"/>
+        </w:rPr>
+        <w:t>optima</w:t>
+      </w:r>
+      <w:proofErr w:type="gramEnd"/>
+    </w:p>
+    <w:p>
+      <w:pPr>
+        <w:rPr>
+          <w:sz w:val="24"/>
+          <w:szCs w:val="24"/>
+        </w:rPr>
+      </w:pPr>
+      <w:r>
+        <w:rPr>
+          <w:sz w:val="24"/>
+          <w:szCs w:val="24"/>
+        </w:rPr>
+        <w:t xml:space="preserve">The real problem is represented by plateaus that can make learning </w:t>
+      </w:r>
+      <w:proofErr w:type="gramStart"/>
+      <w:r>
+        <w:rPr>
+          <w:sz w:val="24"/>
+          <w:szCs w:val="24"/>
+        </w:rPr>
+        <w:t>slow</w:t>
+      </w:r>
+      <w:proofErr w:type="gramEnd"/>
     </w:p>
     <w:p>
       <w:pPr>
@@ -2147,34 +2472,255 @@
     <w:p>
       <w:pPr>
         <w:rPr>
-          <w:sz w:val="24"/>
-          <w:szCs w:val="24"/>
-        </w:rPr>
-      </w:pPr>
-    </w:p>
-    <w:p>
-      <w:pPr>
-        <w:rPr>
-          <w:sz w:val="24"/>
-          <w:szCs w:val="24"/>
-        </w:rPr>
-      </w:pPr>
-    </w:p>
-    <w:p>
-      <w:pPr>
-        <w:rPr>
-          <w:sz w:val="24"/>
-          <w:szCs w:val="24"/>
-        </w:rPr>
-      </w:pPr>
-    </w:p>
-    <w:p>
-      <w:pPr>
-        <w:rPr>
-          <w:sz w:val="24"/>
-          <w:szCs w:val="24"/>
-        </w:rPr>
-      </w:pPr>
+          <w:b/>
+          <w:bCs/>
+          <w:sz w:val="24"/>
+          <w:szCs w:val="24"/>
+        </w:rPr>
+      </w:pPr>
+      <w:r>
+        <w:rPr>
+          <w:b/>
+          <w:bCs/>
+          <w:sz w:val="24"/>
+          <w:szCs w:val="24"/>
+        </w:rPr>
+        <w:t>Optimization methods assignment</w:t>
+      </w:r>
+    </w:p>
+    <w:p>
+      <w:pPr>
+        <w:rPr>
+          <w:rFonts w:eastAsia="Times New Roman" w:cstheme="minorHAnsi"/>
+          <w:sz w:val="24"/>
+          <w:szCs w:val="24"/>
+        </w:rPr>
+      </w:pPr>
+      <w:r>
+        <w:rPr>
+          <w:rFonts w:eastAsia="Times New Roman" w:cstheme="minorHAnsi"/>
+          <w:sz w:val="24"/>
+          <w:szCs w:val="24"/>
+        </w:rPr>
+        <w:t>W</w:t>
+      </w:r>
+      <w:r>
+        <w:rPr>
+          <w:rFonts w:eastAsia="Times New Roman" w:cstheme="minorHAnsi"/>
+          <w:sz w:val="24"/>
+          <w:szCs w:val="24"/>
+        </w:rPr>
+        <w:t xml:space="preserve">hen you compute the </w:t>
+      </w:r>
+      <w:proofErr w:type="gramStart"/>
+      <w:r>
+        <w:rPr>
+          <w:rFonts w:eastAsia="Times New Roman" w:cstheme="minorHAnsi"/>
+          <w:sz w:val="24"/>
+          <w:szCs w:val="24"/>
+        </w:rPr>
+        <w:t>mini-batch</w:t>
+      </w:r>
+      <w:proofErr w:type="gramEnd"/>
+      <w:r>
+        <w:rPr>
+          <w:rFonts w:eastAsia="Times New Roman" w:cstheme="minorHAnsi"/>
+          <w:sz w:val="24"/>
+          <w:szCs w:val="24"/>
+        </w:rPr>
+        <w:t>, the data is first shuffled</w:t>
+      </w:r>
+    </w:p>
+    <w:p>
+      <w:pPr>
+        <w:rPr>
+          <w:rFonts w:eastAsia="Times New Roman" w:cstheme="minorHAnsi"/>
+          <w:sz w:val="24"/>
+          <w:szCs w:val="24"/>
+        </w:rPr>
+      </w:pPr>
+      <w:r>
+        <w:rPr>
+          <w:rFonts w:eastAsia="Times New Roman" w:cstheme="minorHAnsi"/>
+          <w:sz w:val="24"/>
+          <w:szCs w:val="24"/>
+        </w:rPr>
+        <w:t>F</w:t>
+      </w:r>
+      <w:r>
+        <w:rPr>
+          <w:rFonts w:eastAsia="Times New Roman" w:cstheme="minorHAnsi"/>
+          <w:sz w:val="24"/>
+          <w:szCs w:val="24"/>
+        </w:rPr>
+        <w:t>rom one epoch to another, you may want to shuffle the mini-</w:t>
+      </w:r>
+      <w:proofErr w:type="gramStart"/>
+      <w:r>
+        <w:rPr>
+          <w:rFonts w:eastAsia="Times New Roman" w:cstheme="minorHAnsi"/>
+          <w:sz w:val="24"/>
+          <w:szCs w:val="24"/>
+        </w:rPr>
+        <w:t>batches</w:t>
+      </w:r>
+      <w:proofErr w:type="gramEnd"/>
+    </w:p>
+    <w:p>
+      <w:pPr>
+        <w:rPr>
+          <w:rFonts w:eastAsia="Times New Roman" w:cstheme="minorHAnsi"/>
+          <w:sz w:val="24"/>
+          <w:szCs w:val="24"/>
+        </w:rPr>
+      </w:pPr>
+      <w:r>
+        <w:rPr>
+          <w:rFonts w:eastAsia="Times New Roman" w:cstheme="minorHAnsi"/>
+          <w:sz w:val="24"/>
+          <w:szCs w:val="24"/>
+        </w:rPr>
+        <w:t>M</w:t>
+      </w:r>
+      <w:r>
+        <w:rPr>
+          <w:rFonts w:eastAsia="Times New Roman" w:cstheme="minorHAnsi"/>
+          <w:sz w:val="24"/>
+          <w:szCs w:val="24"/>
+        </w:rPr>
+        <w:t xml:space="preserve">omentum takes into account past gradients to smooth out the </w:t>
+      </w:r>
+      <w:proofErr w:type="gramStart"/>
+      <w:r>
+        <w:rPr>
+          <w:rFonts w:eastAsia="Times New Roman" w:cstheme="minorHAnsi"/>
+          <w:sz w:val="24"/>
+          <w:szCs w:val="24"/>
+        </w:rPr>
+        <w:t>update</w:t>
+      </w:r>
+      <w:proofErr w:type="gramEnd"/>
+    </w:p>
+    <w:p>
+      <w:pPr>
+        <w:rPr>
+          <w:rFonts w:eastAsia="Times New Roman" w:cstheme="minorHAnsi"/>
+          <w:sz w:val="24"/>
+          <w:szCs w:val="24"/>
+        </w:rPr>
+      </w:pPr>
+      <w:r>
+        <w:rPr>
+          <w:rFonts w:eastAsia="Times New Roman" w:cstheme="minorHAnsi"/>
+          <w:sz w:val="24"/>
+          <w:szCs w:val="24"/>
+        </w:rPr>
+        <w:t>I</w:t>
+      </w:r>
+      <w:r>
+        <w:rPr>
+          <w:rFonts w:eastAsia="Times New Roman" w:cstheme="minorHAnsi"/>
+          <w:sz w:val="24"/>
+          <w:szCs w:val="24"/>
+        </w:rPr>
+        <w:t>f beta = 0 for gradient descent with momentum, then it will become a plain gradient descent</w:t>
+      </w:r>
+    </w:p>
+    <w:p>
+      <w:pPr>
+        <w:rPr>
+          <w:rFonts w:eastAsia="Times New Roman" w:cstheme="minorHAnsi"/>
+          <w:sz w:val="24"/>
+          <w:szCs w:val="24"/>
+        </w:rPr>
+      </w:pPr>
+      <w:r>
+        <w:rPr>
+          <w:rFonts w:eastAsia="Times New Roman" w:cstheme="minorHAnsi"/>
+          <w:sz w:val="24"/>
+          <w:szCs w:val="24"/>
+        </w:rPr>
+        <w:lastRenderedPageBreak/>
+        <w:t>C</w:t>
+      </w:r>
+      <w:r>
+        <w:rPr>
+          <w:rFonts w:eastAsia="Times New Roman" w:cstheme="minorHAnsi"/>
+          <w:sz w:val="24"/>
+          <w:szCs w:val="24"/>
+        </w:rPr>
+        <w:t>ommon values for the beta are between 0.8 and 0.999, but if you don't want to fine-tune it, just pick beta = 0.9</w:t>
+      </w:r>
+    </w:p>
+    <w:p>
+      <w:pPr>
+        <w:rPr>
+          <w:rFonts w:eastAsia="Times New Roman" w:cstheme="minorHAnsi"/>
+          <w:sz w:val="24"/>
+          <w:szCs w:val="24"/>
+        </w:rPr>
+      </w:pPr>
+      <w:r>
+        <w:rPr>
+          <w:rFonts w:eastAsia="Times New Roman" w:cstheme="minorHAnsi"/>
+          <w:sz w:val="24"/>
+          <w:szCs w:val="24"/>
+        </w:rPr>
+        <w:t>L</w:t>
+      </w:r>
+      <w:r>
+        <w:rPr>
+          <w:rFonts w:eastAsia="Times New Roman" w:cstheme="minorHAnsi"/>
+          <w:sz w:val="24"/>
+          <w:szCs w:val="24"/>
+        </w:rPr>
+        <w:t xml:space="preserve">earning rate decay can be achieved by using adaptive methods or pre-defined learning rate </w:t>
+      </w:r>
+      <w:proofErr w:type="gramStart"/>
+      <w:r>
+        <w:rPr>
+          <w:rFonts w:eastAsia="Times New Roman" w:cstheme="minorHAnsi"/>
+          <w:sz w:val="24"/>
+          <w:szCs w:val="24"/>
+        </w:rPr>
+        <w:t>schedules</w:t>
+      </w:r>
+      <w:proofErr w:type="gramEnd"/>
+    </w:p>
+    <w:p>
+      <w:pPr>
+        <w:rPr>
+          <w:rFonts w:cstheme="minorHAnsi"/>
+          <w:sz w:val="32"/>
+          <w:szCs w:val="32"/>
+        </w:rPr>
+      </w:pPr>
+      <w:r>
+        <w:rPr>
+          <w:rFonts w:eastAsia="Times New Roman" w:cstheme="minorHAnsi"/>
+          <w:sz w:val="24"/>
+          <w:szCs w:val="24"/>
+        </w:rPr>
+        <w:t>I</w:t>
+      </w:r>
+      <w:r>
+        <w:rPr>
+          <w:rFonts w:eastAsia="Times New Roman" w:cstheme="minorHAnsi"/>
+          <w:sz w:val="24"/>
+          <w:szCs w:val="24"/>
+        </w:rPr>
+        <w:t xml:space="preserve">f you set the decay to occur at every epoch, the learning rate goes to zero too quickly, so the solution is to decay the learning rate every few </w:t>
+      </w:r>
+      <w:proofErr w:type="gramStart"/>
+      <w:r>
+        <w:rPr>
+          <w:rFonts w:eastAsia="Times New Roman" w:cstheme="minorHAnsi"/>
+          <w:sz w:val="24"/>
+          <w:szCs w:val="24"/>
+        </w:rPr>
+        <w:t>steps</w:t>
+      </w:r>
+      <w:proofErr w:type="gramEnd"/>
     </w:p>
     <w:sectPr>
       <w:pgSz w:w="12240" w:h="15840"/>

</xml_diff>